<commit_message>
Continue in class 37
</commit_message>
<xml_diff>
--- a/resources/Notebook Notes.docx
+++ b/resources/Notebook Notes.docx
@@ -390,6 +390,346 @@
         <w:t>riado no diretório que você escolheu.</w:t>
       </w:r>
     </w:p>
+    <w:p/>
+    <w:p>
+      <w:pPr>
+        <w:pStyle w:val="Heading1"/>
+      </w:pPr>
+      <w:proofErr w:type="spellStart"/>
+      <w:r>
+        <w:t>Nested</w:t>
+      </w:r>
+      <w:proofErr w:type="spellEnd"/>
+      <w:r>
+        <w:t xml:space="preserve"> </w:t>
+      </w:r>
+      <w:proofErr w:type="spellStart"/>
+      <w:r>
+        <w:t>pages</w:t>
+      </w:r>
+      <w:proofErr w:type="spellEnd"/>
+    </w:p>
+    <w:p>
+      <w:proofErr w:type="spellStart"/>
+      <w:r>
+        <w:t>Nested</w:t>
+      </w:r>
+      <w:proofErr w:type="spellEnd"/>
+      <w:r>
+        <w:t xml:space="preserve"> </w:t>
+      </w:r>
+      <w:proofErr w:type="spellStart"/>
+      <w:r>
+        <w:t>pages</w:t>
+      </w:r>
+      <w:proofErr w:type="spellEnd"/>
+      <w:r>
+        <w:t xml:space="preserve"> são páginas com caminho longo com mais de um nível acima da página pai, por exemplo esta url:</w:t>
+      </w:r>
+    </w:p>
+    <w:p>
+      <w:hyperlink r:id="rId10" w:history="1">
+        <w:r>
+          <w:rPr>
+            <w:rStyle w:val="Hyperlink"/>
+          </w:rPr>
+          <w:t>https://www.site.com/produtos/smartphones/motorola.html</w:t>
+        </w:r>
+      </w:hyperlink>
+    </w:p>
+    <w:p/>
+    <w:p>
+      <w:r>
+        <w:t xml:space="preserve">Repare que esta </w:t>
+      </w:r>
+      <w:proofErr w:type="spellStart"/>
+      <w:r>
+        <w:t>url</w:t>
+      </w:r>
+      <w:proofErr w:type="spellEnd"/>
+      <w:r>
+        <w:t xml:space="preserve"> tem um nível acima de produtos para chegar em motorola.html, para reproduzir essa </w:t>
+      </w:r>
+      <w:proofErr w:type="spellStart"/>
+      <w:r>
+        <w:t>url</w:t>
+      </w:r>
+      <w:proofErr w:type="spellEnd"/>
+      <w:r>
+        <w:t xml:space="preserve"> no Gatsby você precisa criar </w:t>
+      </w:r>
+      <w:proofErr w:type="spellStart"/>
+      <w:r>
+        <w:t>nested</w:t>
+      </w:r>
+      <w:proofErr w:type="spellEnd"/>
+      <w:r>
+        <w:t xml:space="preserve"> </w:t>
+      </w:r>
+      <w:proofErr w:type="spellStart"/>
+      <w:r>
+        <w:t>pages</w:t>
+      </w:r>
+      <w:proofErr w:type="spellEnd"/>
+      <w:r>
+        <w:t xml:space="preserve">, organizando pastas para identificar o diretório que irá </w:t>
+      </w:r>
+      <w:proofErr w:type="spellStart"/>
+      <w:r>
+        <w:t>extender</w:t>
+      </w:r>
+      <w:proofErr w:type="spellEnd"/>
+      <w:r>
+        <w:t xml:space="preserve"> a </w:t>
+      </w:r>
+      <w:proofErr w:type="spellStart"/>
+      <w:r>
+        <w:t>url</w:t>
+      </w:r>
+      <w:proofErr w:type="spellEnd"/>
+      <w:r>
+        <w:t>, veja o exemplo:</w:t>
+      </w:r>
+    </w:p>
+    <w:p/>
+    <w:p/>
+    <w:p/>
+    <w:p>
+      <w:r>
+        <w:rPr>
+          <w:noProof/>
+        </w:rPr>
+        <w:lastRenderedPageBreak/>
+        <mc:AlternateContent>
+          <mc:Choice Requires="wps">
+            <w:drawing>
+              <wp:anchor distT="0" distB="0" distL="114300" distR="114300" simplePos="0" relativeHeight="251659264" behindDoc="0" locked="0" layoutInCell="1" allowOverlap="1" wp14:anchorId="2F0DEC65" wp14:editId="4F01ECEC">
+                <wp:simplePos x="0" y="0"/>
+                <wp:positionH relativeFrom="column">
+                  <wp:posOffset>1831063</wp:posOffset>
+                </wp:positionH>
+                <wp:positionV relativeFrom="paragraph">
+                  <wp:posOffset>81482</wp:posOffset>
+                </wp:positionV>
+                <wp:extent cx="4123854" cy="1416868"/>
+                <wp:effectExtent l="0" t="0" r="10160" b="12065"/>
+                <wp:wrapNone/>
+                <wp:docPr id="3" name="Text Box 3"/>
+                <wp:cNvGraphicFramePr/>
+                <a:graphic xmlns:a="http://schemas.openxmlformats.org/drawingml/2006/main">
+                  <a:graphicData uri="http://schemas.microsoft.com/office/word/2010/wordprocessingShape">
+                    <wps:wsp>
+                      <wps:cNvSpPr txBox="1"/>
+                      <wps:spPr>
+                        <a:xfrm>
+                          <a:off x="0" y="0"/>
+                          <a:ext cx="4123854" cy="1416868"/>
+                        </a:xfrm>
+                        <a:prstGeom prst="rect">
+                          <a:avLst/>
+                        </a:prstGeom>
+                        <a:solidFill>
+                          <a:schemeClr val="lt1"/>
+                        </a:solidFill>
+                        <a:ln w="6350">
+                          <a:solidFill>
+                            <a:prstClr val="black"/>
+                          </a:solidFill>
+                        </a:ln>
+                      </wps:spPr>
+                      <wps:txbx>
+                        <w:txbxContent>
+                          <w:p>
+                            <w:r>
+                              <w:t>Repare que criamos uma pasta c</w:t>
+                            </w:r>
+                            <w:r>
+                              <w:t xml:space="preserve">hamada </w:t>
+                            </w:r>
+                            <w:proofErr w:type="spellStart"/>
+                            <w:r>
+                              <w:t>company</w:t>
+                            </w:r>
+                            <w:proofErr w:type="spellEnd"/>
+                            <w:r>
+                              <w:t xml:space="preserve"> dentro da estrutura de </w:t>
+                            </w:r>
+                            <w:proofErr w:type="spellStart"/>
+                            <w:r>
+                              <w:t>pages</w:t>
+                            </w:r>
+                            <w:proofErr w:type="spellEnd"/>
+                            <w:r>
+                              <w:t xml:space="preserve"> do Gatsby, com isso quando acessarmos a url:</w:t>
+                            </w:r>
+                          </w:p>
+                          <w:p>
+                            <w:hyperlink r:id="rId11" w:history="1">
+                              <w:r>
+                                <w:rPr>
+                                  <w:rStyle w:val="Hyperlink"/>
+                                </w:rPr>
+                                <w:t>http://localhost:8000/company/history</w:t>
+                              </w:r>
+                            </w:hyperlink>
+                          </w:p>
+                          <w:p>
+                            <w:r>
+                              <w:t xml:space="preserve">irá aparecer o conteúdo da página history.js é assim que criamos a estrutura de </w:t>
+                            </w:r>
+                            <w:proofErr w:type="spellStart"/>
+                            <w:r>
+                              <w:t>nested</w:t>
+                            </w:r>
+                            <w:proofErr w:type="spellEnd"/>
+                            <w:r>
+                              <w:t xml:space="preserve"> </w:t>
+                            </w:r>
+                            <w:proofErr w:type="spellStart"/>
+                            <w:r>
+                              <w:t>pages</w:t>
+                            </w:r>
+                            <w:proofErr w:type="spellEnd"/>
+                            <w:r>
+                              <w:t>.</w:t>
+                            </w:r>
+                          </w:p>
+                        </w:txbxContent>
+                      </wps:txbx>
+                      <wps:bodyPr rot="0" spcFirstLastPara="0" vertOverflow="overflow" horzOverflow="overflow" vert="horz" wrap="square" lIns="91440" tIns="45720" rIns="91440" bIns="45720" numCol="1" spcCol="0" rtlCol="0" fromWordArt="0" anchor="t" anchorCtr="0" forceAA="0" compatLnSpc="1">
+                        <a:prstTxWarp prst="textNoShape">
+                          <a:avLst/>
+                        </a:prstTxWarp>
+                        <a:noAutofit/>
+                      </wps:bodyPr>
+                    </wps:wsp>
+                  </a:graphicData>
+                </a:graphic>
+                <wp14:sizeRelV relativeFrom="margin">
+                  <wp14:pctHeight>0</wp14:pctHeight>
+                </wp14:sizeRelV>
+              </wp:anchor>
+            </w:drawing>
+          </mc:Choice>
+          <mc:Fallback>
+            <w:pict>
+              <v:shapetype w14:anchorId="2F0DEC65" id="_x0000_t202" coordsize="21600,21600" o:spt="202" path="m,l,21600r21600,l21600,xe">
+                <v:stroke joinstyle="miter"/>
+                <v:path gradientshapeok="t" o:connecttype="rect"/>
+              </v:shapetype>
+              <v:shape id="Text Box 3" o:spid="_x0000_s1026" type="#_x0000_t202" style="position:absolute;left:0;text-align:left;margin-left:144.2pt;margin-top:6.4pt;width:324.7pt;height:111.55pt;z-index:251659264;visibility:visible;mso-wrap-style:square;mso-height-percent:0;mso-wrap-distance-left:9pt;mso-wrap-distance-top:0;mso-wrap-distance-right:9pt;mso-wrap-distance-bottom:0;mso-position-horizontal:absolute;mso-position-horizontal-relative:text;mso-position-vertical:absolute;mso-position-vertical-relative:text;mso-height-percent:0;mso-height-relative:margin;v-text-anchor:top" o:gfxdata="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" fillcolor="white [3201]" strokeweight=".5pt">
+                <v:textbox>
+                  <w:txbxContent>
+                    <w:p>
+                      <w:r>
+                        <w:t>Repare que criamos uma pasta c</w:t>
+                      </w:r>
+                      <w:r>
+                        <w:t xml:space="preserve">hamada </w:t>
+                      </w:r>
+                      <w:proofErr w:type="spellStart"/>
+                      <w:r>
+                        <w:t>company</w:t>
+                      </w:r>
+                      <w:proofErr w:type="spellEnd"/>
+                      <w:r>
+                        <w:t xml:space="preserve"> dentro da estrutura de </w:t>
+                      </w:r>
+                      <w:proofErr w:type="spellStart"/>
+                      <w:r>
+                        <w:t>pages</w:t>
+                      </w:r>
+                      <w:proofErr w:type="spellEnd"/>
+                      <w:r>
+                        <w:t xml:space="preserve"> do Gatsby, com isso quando acessarmos a url:</w:t>
+                      </w:r>
+                    </w:p>
+                    <w:p>
+                      <w:hyperlink r:id="rId12" w:history="1">
+                        <w:r>
+                          <w:rPr>
+                            <w:rStyle w:val="Hyperlink"/>
+                          </w:rPr>
+                          <w:t>http://localhost:8000/company/history</w:t>
+                        </w:r>
+                      </w:hyperlink>
+                    </w:p>
+                    <w:p>
+                      <w:r>
+                        <w:t xml:space="preserve">irá aparecer o conteúdo da página history.js é assim que criamos a estrutura de </w:t>
+                      </w:r>
+                      <w:proofErr w:type="spellStart"/>
+                      <w:r>
+                        <w:t>nested</w:t>
+                      </w:r>
+                      <w:proofErr w:type="spellEnd"/>
+                      <w:r>
+                        <w:t xml:space="preserve"> </w:t>
+                      </w:r>
+                      <w:proofErr w:type="spellStart"/>
+                      <w:r>
+                        <w:t>pages</w:t>
+                      </w:r>
+                      <w:proofErr w:type="spellEnd"/>
+                      <w:r>
+                        <w:t>.</w:t>
+                      </w:r>
+                    </w:p>
+                  </w:txbxContent>
+                </v:textbox>
+              </v:shape>
+            </w:pict>
+          </mc:Fallback>
+        </mc:AlternateContent>
+      </w:r>
+      <w:r>
+        <w:rPr>
+          <w:noProof/>
+        </w:rPr>
+        <w:drawing>
+          <wp:inline distT="0" distB="0" distL="0" distR="0" wp14:anchorId="1748513E" wp14:editId="1FC5D7CF">
+            <wp:extent cx="1240325" cy="2304658"/>
+            <wp:effectExtent l="0" t="0" r="0" b="635"/>
+            <wp:docPr id="2" name="Picture 2"/>
+            <wp:cNvGraphicFramePr>
+              <a:graphicFrameLocks xmlns:a="http://schemas.openxmlformats.org/drawingml/2006/main" noChangeAspect="1"/>
+            </wp:cNvGraphicFramePr>
+            <a:graphic xmlns:a="http://schemas.openxmlformats.org/drawingml/2006/main">
+              <a:graphicData uri="http://schemas.openxmlformats.org/drawingml/2006/picture">
+                <pic:pic xmlns:pic="http://schemas.openxmlformats.org/drawingml/2006/picture">
+                  <pic:nvPicPr>
+                    <pic:cNvPr id="2" name="Picture 2"/>
+                    <pic:cNvPicPr/>
+                  </pic:nvPicPr>
+                  <pic:blipFill>
+                    <a:blip r:embed="rId13">
+                      <a:extLst>
+                        <a:ext uri="{28A0092B-C50C-407E-A947-70E740481C1C}">
+                          <a14:useLocalDpi xmlns:a14="http://schemas.microsoft.com/office/drawing/2010/main" val="0"/>
+                        </a:ext>
+                      </a:extLst>
+                    </a:blip>
+                    <a:stretch>
+                      <a:fillRect/>
+                    </a:stretch>
+                  </pic:blipFill>
+                  <pic:spPr>
+                    <a:xfrm>
+                      <a:off x="0" y="0"/>
+                      <a:ext cx="1247904" cy="2318741"/>
+                    </a:xfrm>
+                    <a:prstGeom prst="rect">
+                      <a:avLst/>
+                    </a:prstGeom>
+                  </pic:spPr>
+                </pic:pic>
+              </a:graphicData>
+            </a:graphic>
+          </wp:inline>
+        </w:drawing>
+      </w:r>
+    </w:p>
+    <w:p/>
     <w:p/>
     <w:p/>
     <w:sectPr>

</xml_diff>